<commit_message>
added necessary files to .gitignore
</commit_message>
<xml_diff>
--- a/phase-2/C-WT-AT2-POR-Phase-2 (1).docx
+++ b/phase-2/C-WT-AT2-POR-Phase-2 (1).docx
@@ -16464,7 +16464,7 @@
               </w:numPr>
             </w:pPr>
             <w:r>
-              <w:t>Grid Layout</w:t>
+              <w:t xml:space="preserve">Flexed Properties </w:t>
             </w:r>
           </w:p>
           <w:p>
@@ -16709,22 +16709,16 @@
               </w:rPr>
             </w:pPr>
             <w:r>
-              <w:t xml:space="preserve">Contrary to flexbox, the reason in which I have chosen this is due to its overall ability to control because while it no longer offers you the flexibility of growing and shrinking </w:t>
-            </w:r>
-            <w:r>
-              <w:t xml:space="preserve">contents like flexbox would do, it gives you the safe piece of mind knowing that even if the content stretches, it would not go out of its designated area in the grid. </w:t>
-            </w:r>
-            <w:r>
-              <w:t>So,</w:t>
-            </w:r>
-            <w:r>
-              <w:t xml:space="preserve"> say for my website even if the aside section </w:t>
-            </w:r>
-            <w:r>
-              <w:t>has to accommodate</w:t>
-            </w:r>
-            <w:r>
-              <w:t xml:space="preserve"> more content and has to stretch to suit, it would not evade other area the way flexbox would do.</w:t>
+              <w:t>The reason why I used flexed properties is due to its versatility offering you the flexibility of being able to customise your web page using elements that they offer to achieve the desire look without facing the constrainment of strict grid layouts which requires strict adherence to how things should be placed, alongside with many other</w:t>
+            </w:r>
+            <w:r>
+              <w:t xml:space="preserve"> different</w:t>
+            </w:r>
+            <w:r>
+              <w:t xml:space="preserve"> </w:t>
+            </w:r>
+            <w:r>
+              <w:t>problems that come with not using flexed where applicable</w:t>
             </w:r>
           </w:p>
         </w:tc>
@@ -17238,10 +17232,10 @@
             <w:r>
               <w:lastRenderedPageBreak/>
               <w:drawing>
-                <wp:inline distT="0" distB="0" distL="0" distR="0" wp14:anchorId="245118B5" wp14:editId="562D9BB6">
-                  <wp:extent cx="7897495" cy="3905250"/>
+                <wp:inline distT="0" distB="0" distL="0" distR="0" wp14:anchorId="0427CA28" wp14:editId="0583204D">
+                  <wp:extent cx="7897495" cy="3740785"/>
                   <wp:effectExtent l="0" t="0" r="8255" b="0"/>
-                  <wp:docPr id="1636131896" name="Picture 1"/>
+                  <wp:docPr id="87973150" name="Picture 1"/>
                   <wp:cNvGraphicFramePr>
                     <a:graphicFrameLocks xmlns:a="http://schemas.openxmlformats.org/drawingml/2006/main" noChangeAspect="1"/>
                   </wp:cNvGraphicFramePr>
@@ -17249,7 +17243,7 @@
                     <a:graphicData uri="http://schemas.openxmlformats.org/drawingml/2006/picture">
                       <pic:pic xmlns:pic="http://schemas.openxmlformats.org/drawingml/2006/picture">
                         <pic:nvPicPr>
-                          <pic:cNvPr id="1636131896" name=""/>
+                          <pic:cNvPr id="87973150" name=""/>
                           <pic:cNvPicPr/>
                         </pic:nvPicPr>
                         <pic:blipFill>
@@ -17261,7 +17255,7 @@
                         <pic:spPr>
                           <a:xfrm>
                             <a:off x="0" y="0"/>
-                            <a:ext cx="7897495" cy="3905250"/>
+                            <a:ext cx="7897495" cy="3740785"/>
                           </a:xfrm>
                           <a:prstGeom prst="rect">
                             <a:avLst/>
@@ -17282,10 +17276,10 @@
             <w:r>
               <w:lastRenderedPageBreak/>
               <w:drawing>
-                <wp:inline distT="0" distB="0" distL="0" distR="0" wp14:anchorId="1E8414B1" wp14:editId="4C1A7F6D">
-                  <wp:extent cx="7897495" cy="3905250"/>
+                <wp:inline distT="0" distB="0" distL="0" distR="0" wp14:anchorId="77796AA9" wp14:editId="07FDD5C0">
+                  <wp:extent cx="7897495" cy="3564255"/>
                   <wp:effectExtent l="0" t="0" r="8255" b="0"/>
-                  <wp:docPr id="2040612895" name="Picture 1"/>
+                  <wp:docPr id="2124178326" name="Picture 1"/>
                   <wp:cNvGraphicFramePr>
                     <a:graphicFrameLocks xmlns:a="http://schemas.openxmlformats.org/drawingml/2006/main" noChangeAspect="1"/>
                   </wp:cNvGraphicFramePr>
@@ -17293,7 +17287,7 @@
                     <a:graphicData uri="http://schemas.openxmlformats.org/drawingml/2006/picture">
                       <pic:pic xmlns:pic="http://schemas.openxmlformats.org/drawingml/2006/picture">
                         <pic:nvPicPr>
-                          <pic:cNvPr id="2040612895" name=""/>
+                          <pic:cNvPr id="2124178326" name=""/>
                           <pic:cNvPicPr/>
                         </pic:nvPicPr>
                         <pic:blipFill>
@@ -17305,7 +17299,7 @@
                         <pic:spPr>
                           <a:xfrm>
                             <a:off x="0" y="0"/>
-                            <a:ext cx="7897495" cy="3905250"/>
+                            <a:ext cx="7897495" cy="3564255"/>
                           </a:xfrm>
                           <a:prstGeom prst="rect">
                             <a:avLst/>
@@ -17326,10 +17320,10 @@
             <w:r>
               <w:lastRenderedPageBreak/>
               <w:drawing>
-                <wp:inline distT="0" distB="0" distL="0" distR="0" wp14:anchorId="44E76907" wp14:editId="7CB50157">
-                  <wp:extent cx="7897495" cy="3744595"/>
-                  <wp:effectExtent l="0" t="0" r="8255" b="8255"/>
-                  <wp:docPr id="1834813046" name="Picture 1"/>
+                <wp:inline distT="0" distB="0" distL="0" distR="0" wp14:anchorId="4A6725F7" wp14:editId="72285948">
+                  <wp:extent cx="7897495" cy="3679190"/>
+                  <wp:effectExtent l="0" t="0" r="8255" b="0"/>
+                  <wp:docPr id="1907049992" name="Picture 1"/>
                   <wp:cNvGraphicFramePr>
                     <a:graphicFrameLocks xmlns:a="http://schemas.openxmlformats.org/drawingml/2006/main" noChangeAspect="1"/>
                   </wp:cNvGraphicFramePr>
@@ -17337,7 +17331,7 @@
                     <a:graphicData uri="http://schemas.openxmlformats.org/drawingml/2006/picture">
                       <pic:pic xmlns:pic="http://schemas.openxmlformats.org/drawingml/2006/picture">
                         <pic:nvPicPr>
-                          <pic:cNvPr id="1834813046" name=""/>
+                          <pic:cNvPr id="1907049992" name=""/>
                           <pic:cNvPicPr/>
                         </pic:nvPicPr>
                         <pic:blipFill>
@@ -17349,7 +17343,7 @@
                         <pic:spPr>
                           <a:xfrm>
                             <a:off x="0" y="0"/>
-                            <a:ext cx="7897495" cy="3744595"/>
+                            <a:ext cx="7897495" cy="3679190"/>
                           </a:xfrm>
                           <a:prstGeom prst="rect">
                             <a:avLst/>
@@ -17364,11 +17358,12 @@
           </w:p>
           <w:p>
             <w:r>
+              <w:lastRenderedPageBreak/>
               <w:drawing>
-                <wp:inline distT="0" distB="0" distL="0" distR="0" wp14:anchorId="706E67DB" wp14:editId="569321EF">
-                  <wp:extent cx="7897495" cy="789940"/>
+                <wp:inline distT="0" distB="0" distL="0" distR="0" wp14:anchorId="708F5B8E" wp14:editId="46B83A9D">
+                  <wp:extent cx="7897495" cy="2860040"/>
                   <wp:effectExtent l="0" t="0" r="8255" b="0"/>
-                  <wp:docPr id="1533399827" name="Picture 1"/>
+                  <wp:docPr id="1466353210" name="Picture 1"/>
                   <wp:cNvGraphicFramePr>
                     <a:graphicFrameLocks xmlns:a="http://schemas.openxmlformats.org/drawingml/2006/main" noChangeAspect="1"/>
                   </wp:cNvGraphicFramePr>
@@ -17376,7 +17371,7 @@
                     <a:graphicData uri="http://schemas.openxmlformats.org/drawingml/2006/picture">
                       <pic:pic xmlns:pic="http://schemas.openxmlformats.org/drawingml/2006/picture">
                         <pic:nvPicPr>
-                          <pic:cNvPr id="1533399827" name=""/>
+                          <pic:cNvPr id="1466353210" name=""/>
                           <pic:cNvPicPr/>
                         </pic:nvPicPr>
                         <pic:blipFill>
@@ -17388,7 +17383,7 @@
                         <pic:spPr>
                           <a:xfrm>
                             <a:off x="0" y="0"/>
-                            <a:ext cx="7897495" cy="789940"/>
+                            <a:ext cx="7897495" cy="2860040"/>
                           </a:xfrm>
                           <a:prstGeom prst="rect">
                             <a:avLst/>
@@ -17586,18 +17581,17 @@
             <w:r>
               <w:t>Screenshot</w:t>
             </w:r>
-          </w:p>
-          <w:p>
-            <w:r>
-              <w:rPr>
-                <w:noProof/>
-              </w:rPr>
-              <w:lastRenderedPageBreak/>
+            <w:r>
+              <w:t xml:space="preserve"> </w:t>
+            </w:r>
+          </w:p>
+          <w:p>
+            <w:r>
               <w:drawing>
-                <wp:inline distT="0" distB="0" distL="0" distR="0" wp14:anchorId="7499C19B" wp14:editId="49A54B4C">
-                  <wp:extent cx="7897495" cy="4322445"/>
-                  <wp:effectExtent l="0" t="0" r="8255" b="1905"/>
-                  <wp:docPr id="286603175" name="Picture 1"/>
+                <wp:inline distT="0" distB="0" distL="0" distR="0" wp14:anchorId="701BE83C" wp14:editId="79A9336A">
+                  <wp:extent cx="7897495" cy="3753485"/>
+                  <wp:effectExtent l="0" t="0" r="8255" b="0"/>
+                  <wp:docPr id="1717149074" name="Picture 1"/>
                   <wp:cNvGraphicFramePr>
                     <a:graphicFrameLocks xmlns:a="http://schemas.openxmlformats.org/drawingml/2006/main" noChangeAspect="1"/>
                   </wp:cNvGraphicFramePr>
@@ -17605,7 +17599,7 @@
                     <a:graphicData uri="http://schemas.openxmlformats.org/drawingml/2006/picture">
                       <pic:pic xmlns:pic="http://schemas.openxmlformats.org/drawingml/2006/picture">
                         <pic:nvPicPr>
-                          <pic:cNvPr id="286603175" name=""/>
+                          <pic:cNvPr id="1717149074" name=""/>
                           <pic:cNvPicPr/>
                         </pic:nvPicPr>
                         <pic:blipFill>
@@ -17617,7 +17611,47 @@
                         <pic:spPr>
                           <a:xfrm>
                             <a:off x="0" y="0"/>
-                            <a:ext cx="7897495" cy="4322445"/>
+                            <a:ext cx="7897495" cy="3753485"/>
+                          </a:xfrm>
+                          <a:prstGeom prst="rect">
+                            <a:avLst/>
+                          </a:prstGeom>
+                        </pic:spPr>
+                      </pic:pic>
+                    </a:graphicData>
+                  </a:graphic>
+                </wp:inline>
+              </w:drawing>
+            </w:r>
+          </w:p>
+          <w:p>
+            <w:r>
+              <w:lastRenderedPageBreak/>
+              <w:drawing>
+                <wp:inline distT="0" distB="0" distL="0" distR="0" wp14:anchorId="0F1BDC8D" wp14:editId="12353F98">
+                  <wp:extent cx="2279703" cy="4899660"/>
+                  <wp:effectExtent l="0" t="0" r="6350" b="0"/>
+                  <wp:docPr id="1389520309" name="Picture 1"/>
+                  <wp:cNvGraphicFramePr>
+                    <a:graphicFrameLocks xmlns:a="http://schemas.openxmlformats.org/drawingml/2006/main" noChangeAspect="1"/>
+                  </wp:cNvGraphicFramePr>
+                  <a:graphic xmlns:a="http://schemas.openxmlformats.org/drawingml/2006/main">
+                    <a:graphicData uri="http://schemas.openxmlformats.org/drawingml/2006/picture">
+                      <pic:pic xmlns:pic="http://schemas.openxmlformats.org/drawingml/2006/picture">
+                        <pic:nvPicPr>
+                          <pic:cNvPr id="1389520309" name=""/>
+                          <pic:cNvPicPr/>
+                        </pic:nvPicPr>
+                        <pic:blipFill>
+                          <a:blip r:embed="rId33"/>
+                          <a:stretch>
+                            <a:fillRect/>
+                          </a:stretch>
+                        </pic:blipFill>
+                        <pic:spPr>
+                          <a:xfrm>
+                            <a:off x="0" y="0"/>
+                            <a:ext cx="2287004" cy="4915352"/>
                           </a:xfrm>
                           <a:prstGeom prst="rect">
                             <a:avLst/>
@@ -17712,17 +17746,18 @@
             <w:r>
               <w:t>Screenshot</w:t>
             </w:r>
-          </w:p>
-          <w:p>
             <w:r>
               <w:rPr>
                 <w:noProof/>
               </w:rPr>
+              <w:t xml:space="preserve"> </w:t>
+            </w:r>
+            <w:r>
               <w:drawing>
-                <wp:inline distT="0" distB="0" distL="0" distR="0" wp14:anchorId="16ADCC7C" wp14:editId="248A7AB4">
-                  <wp:extent cx="7897495" cy="3749040"/>
-                  <wp:effectExtent l="0" t="0" r="8255" b="3810"/>
-                  <wp:docPr id="1716874189" name="Picture 1"/>
+                <wp:inline distT="0" distB="0" distL="0" distR="0" wp14:anchorId="296044B5" wp14:editId="6D38A98B">
+                  <wp:extent cx="7897495" cy="3769995"/>
+                  <wp:effectExtent l="0" t="0" r="8255" b="1905"/>
+                  <wp:docPr id="2026725326" name="Picture 1"/>
                   <wp:cNvGraphicFramePr>
                     <a:graphicFrameLocks xmlns:a="http://schemas.openxmlformats.org/drawingml/2006/main" noChangeAspect="1"/>
                   </wp:cNvGraphicFramePr>
@@ -17730,11 +17765,11 @@
                     <a:graphicData uri="http://schemas.openxmlformats.org/drawingml/2006/picture">
                       <pic:pic xmlns:pic="http://schemas.openxmlformats.org/drawingml/2006/picture">
                         <pic:nvPicPr>
-                          <pic:cNvPr id="1716874189" name=""/>
+                          <pic:cNvPr id="2026725326" name=""/>
                           <pic:cNvPicPr/>
                         </pic:nvPicPr>
                         <pic:blipFill>
-                          <a:blip r:embed="rId33"/>
+                          <a:blip r:embed="rId34"/>
                           <a:stretch>
                             <a:fillRect/>
                           </a:stretch>
@@ -17742,7 +17777,47 @@
                         <pic:spPr>
                           <a:xfrm>
                             <a:off x="0" y="0"/>
-                            <a:ext cx="7897495" cy="3749040"/>
+                            <a:ext cx="7897495" cy="3769995"/>
+                          </a:xfrm>
+                          <a:prstGeom prst="rect">
+                            <a:avLst/>
+                          </a:prstGeom>
+                        </pic:spPr>
+                      </pic:pic>
+                    </a:graphicData>
+                  </a:graphic>
+                </wp:inline>
+              </w:drawing>
+            </w:r>
+          </w:p>
+          <w:p>
+            <w:r>
+              <w:lastRenderedPageBreak/>
+              <w:drawing>
+                <wp:inline distT="0" distB="0" distL="0" distR="0" wp14:anchorId="1FA80B30" wp14:editId="0CC204E3">
+                  <wp:extent cx="7897495" cy="3498215"/>
+                  <wp:effectExtent l="0" t="0" r="8255" b="6985"/>
+                  <wp:docPr id="1517377249" name="Picture 1"/>
+                  <wp:cNvGraphicFramePr>
+                    <a:graphicFrameLocks xmlns:a="http://schemas.openxmlformats.org/drawingml/2006/main" noChangeAspect="1"/>
+                  </wp:cNvGraphicFramePr>
+                  <a:graphic xmlns:a="http://schemas.openxmlformats.org/drawingml/2006/main">
+                    <a:graphicData uri="http://schemas.openxmlformats.org/drawingml/2006/picture">
+                      <pic:pic xmlns:pic="http://schemas.openxmlformats.org/drawingml/2006/picture">
+                        <pic:nvPicPr>
+                          <pic:cNvPr id="1517377249" name=""/>
+                          <pic:cNvPicPr/>
+                        </pic:nvPicPr>
+                        <pic:blipFill>
+                          <a:blip r:embed="rId35"/>
+                          <a:stretch>
+                            <a:fillRect/>
+                          </a:stretch>
+                        </pic:blipFill>
+                        <pic:spPr>
+                          <a:xfrm>
+                            <a:off x="0" y="0"/>
+                            <a:ext cx="7897495" cy="3498215"/>
                           </a:xfrm>
                           <a:prstGeom prst="rect">
                             <a:avLst/>
@@ -17832,21 +17907,18 @@
             <w:r>
               <w:t>Screenshot</w:t>
             </w:r>
-          </w:p>
-          <w:p>
-            <w:pPr>
-              <w:spacing w:line="312" w:lineRule="auto"/>
-              <w:textAlignment w:val="baseline"/>
-            </w:pPr>
             <w:r>
               <w:rPr>
                 <w:noProof/>
               </w:rPr>
+              <w:t xml:space="preserve"> </w:t>
+            </w:r>
+            <w:r>
               <w:drawing>
-                <wp:inline distT="0" distB="0" distL="0" distR="0" wp14:anchorId="4199131E" wp14:editId="287F2DAE">
-                  <wp:extent cx="7897495" cy="3860800"/>
-                  <wp:effectExtent l="0" t="0" r="8255" b="6350"/>
-                  <wp:docPr id="2044766656" name="Picture 1"/>
+                <wp:inline distT="0" distB="0" distL="0" distR="0" wp14:anchorId="1CB1DEAB" wp14:editId="6EB80595">
+                  <wp:extent cx="7897495" cy="4001135"/>
+                  <wp:effectExtent l="0" t="0" r="8255" b="0"/>
+                  <wp:docPr id="1145307391" name="Picture 1"/>
                   <wp:cNvGraphicFramePr>
                     <a:graphicFrameLocks xmlns:a="http://schemas.openxmlformats.org/drawingml/2006/main" noChangeAspect="1"/>
                   </wp:cNvGraphicFramePr>
@@ -17854,11 +17926,11 @@
                     <a:graphicData uri="http://schemas.openxmlformats.org/drawingml/2006/picture">
                       <pic:pic xmlns:pic="http://schemas.openxmlformats.org/drawingml/2006/picture">
                         <pic:nvPicPr>
-                          <pic:cNvPr id="2044766656" name=""/>
+                          <pic:cNvPr id="1145307391" name=""/>
                           <pic:cNvPicPr/>
                         </pic:nvPicPr>
                         <pic:blipFill>
-                          <a:blip r:embed="rId34"/>
+                          <a:blip r:embed="rId36"/>
                           <a:stretch>
                             <a:fillRect/>
                           </a:stretch>
@@ -17866,7 +17938,51 @@
                         <pic:spPr>
                           <a:xfrm>
                             <a:off x="0" y="0"/>
-                            <a:ext cx="7897495" cy="3860800"/>
+                            <a:ext cx="7897495" cy="4001135"/>
+                          </a:xfrm>
+                          <a:prstGeom prst="rect">
+                            <a:avLst/>
+                          </a:prstGeom>
+                        </pic:spPr>
+                      </pic:pic>
+                    </a:graphicData>
+                  </a:graphic>
+                </wp:inline>
+              </w:drawing>
+            </w:r>
+          </w:p>
+          <w:p>
+            <w:pPr>
+              <w:spacing w:line="312" w:lineRule="auto"/>
+              <w:textAlignment w:val="baseline"/>
+            </w:pPr>
+            <w:r>
+              <w:lastRenderedPageBreak/>
+              <w:drawing>
+                <wp:inline distT="0" distB="0" distL="0" distR="0" wp14:anchorId="6AD98711" wp14:editId="361F846C">
+                  <wp:extent cx="7897495" cy="4912360"/>
+                  <wp:effectExtent l="0" t="0" r="8255" b="2540"/>
+                  <wp:docPr id="36764873" name="Picture 1"/>
+                  <wp:cNvGraphicFramePr>
+                    <a:graphicFrameLocks xmlns:a="http://schemas.openxmlformats.org/drawingml/2006/main" noChangeAspect="1"/>
+                  </wp:cNvGraphicFramePr>
+                  <a:graphic xmlns:a="http://schemas.openxmlformats.org/drawingml/2006/main">
+                    <a:graphicData uri="http://schemas.openxmlformats.org/drawingml/2006/picture">
+                      <pic:pic xmlns:pic="http://schemas.openxmlformats.org/drawingml/2006/picture">
+                        <pic:nvPicPr>
+                          <pic:cNvPr id="36764873" name=""/>
+                          <pic:cNvPicPr/>
+                        </pic:nvPicPr>
+                        <pic:blipFill>
+                          <a:blip r:embed="rId37"/>
+                          <a:stretch>
+                            <a:fillRect/>
+                          </a:stretch>
+                        </pic:blipFill>
+                        <pic:spPr>
+                          <a:xfrm>
+                            <a:off x="0" y="0"/>
+                            <a:ext cx="7897495" cy="4912360"/>
                           </a:xfrm>
                           <a:prstGeom prst="rect">
                             <a:avLst/>
@@ -18392,7 +18508,7 @@
           <w:szCs w:val="22"/>
         </w:rPr>
       </w:pPr>
-      <w:hyperlink r:id="rId35" w:history="1">
+      <w:hyperlink r:id="rId38" w:history="1">
         <w:r>
           <w:rPr>
             <w:rStyle w:val="Hyperlink"/>
@@ -18413,7 +18529,7 @@
           <w:szCs w:val="22"/>
         </w:rPr>
       </w:pPr>
-      <w:hyperlink r:id="rId36" w:history="1">
+      <w:hyperlink r:id="rId39" w:history="1">
         <w:r>
           <w:rPr>
             <w:rStyle w:val="Hyperlink"/>
@@ -18434,7 +18550,7 @@
           <w:szCs w:val="22"/>
         </w:rPr>
       </w:pPr>
-      <w:hyperlink r:id="rId37" w:history="1">
+      <w:hyperlink r:id="rId40" w:history="1">
         <w:r>
           <w:rPr>
             <w:rStyle w:val="Hyperlink"/>
@@ -18487,7 +18603,7 @@
           <w:szCs w:val="22"/>
         </w:rPr>
       </w:pPr>
-      <w:hyperlink r:id="rId38" w:history="1">
+      <w:hyperlink r:id="rId41" w:history="1">
         <w:r>
           <w:rPr>
             <w:rStyle w:val="Hyperlink"/>
@@ -18508,7 +18624,7 @@
           <w:szCs w:val="22"/>
         </w:rPr>
       </w:pPr>
-      <w:hyperlink r:id="rId39" w:history="1">
+      <w:hyperlink r:id="rId42" w:history="1">
         <w:r>
           <w:rPr>
             <w:rStyle w:val="Hyperlink"/>
@@ -18567,7 +18683,7 @@
           <w:u w:val="none"/>
         </w:rPr>
       </w:pPr>
-      <w:hyperlink r:id="rId40" w:history="1">
+      <w:hyperlink r:id="rId43" w:history="1">
         <w:r>
           <w:rPr>
             <w:rStyle w:val="Hyperlink"/>
@@ -18628,7 +18744,7 @@
           <w:szCs w:val="22"/>
         </w:rPr>
       </w:pPr>
-      <w:hyperlink r:id="rId41" w:history="1">
+      <w:hyperlink r:id="rId44" w:history="1">
         <w:r>
           <w:rPr>
             <w:rStyle w:val="Hyperlink"/>
@@ -19421,7 +19537,7 @@
                     <pic:cNvPicPr/>
                   </pic:nvPicPr>
                   <pic:blipFill>
-                    <a:blip r:embed="rId42" cstate="print">
+                    <a:blip r:embed="rId45" cstate="print">
                       <a:extLst>
                         <a:ext uri="{28A0092B-C50C-407E-A947-70E740481C1C}">
                           <a14:useLocalDpi xmlns:a14="http://schemas.microsoft.com/office/drawing/2010/main" val="0"/>
@@ -19565,7 +19681,7 @@
                     <pic:cNvPicPr/>
                   </pic:nvPicPr>
                   <pic:blipFill>
-                    <a:blip r:embed="rId43" cstate="print">
+                    <a:blip r:embed="rId46" cstate="print">
                       <a:extLst>
                         <a:ext uri="{28A0092B-C50C-407E-A947-70E740481C1C}">
                           <a14:useLocalDpi xmlns:a14="http://schemas.microsoft.com/office/drawing/2010/main" val="0"/>
@@ -19614,7 +19730,7 @@
                     <pic:cNvPicPr/>
                   </pic:nvPicPr>
                   <pic:blipFill>
-                    <a:blip r:embed="rId44" cstate="print">
+                    <a:blip r:embed="rId47" cstate="print">
                       <a:extLst>
                         <a:ext uri="{28A0092B-C50C-407E-A947-70E740481C1C}">
                           <a14:useLocalDpi xmlns:a14="http://schemas.microsoft.com/office/drawing/2010/main" val="0"/>
@@ -19652,6 +19768,7 @@
         </w:rPr>
       </w:pPr>
       <w:r>
+        <w:lastRenderedPageBreak/>
         <w:br w:type="page"/>
       </w:r>
     </w:p>
@@ -19661,6 +19778,7 @@
       </w:pPr>
       <w:bookmarkStart w:id="49" w:name="_Toc144130287"/>
       <w:r>
+        <w:lastRenderedPageBreak/>
         <w:t>Basic Layouts with Articles for Mobile and Desktop</w:t>
       </w:r>
       <w:bookmarkEnd w:id="49"/>
@@ -19696,7 +19814,7 @@
                     <pic:cNvPicPr/>
                   </pic:nvPicPr>
                   <pic:blipFill>
-                    <a:blip r:embed="rId45" cstate="print">
+                    <a:blip r:embed="rId48" cstate="print">
                       <a:extLst>
                         <a:ext uri="{28A0092B-C50C-407E-A947-70E740481C1C}">
                           <a14:useLocalDpi xmlns:a14="http://schemas.microsoft.com/office/drawing/2010/main" val="0"/>
@@ -19745,7 +19863,7 @@
                     <pic:cNvPicPr/>
                   </pic:nvPicPr>
                   <pic:blipFill>
-                    <a:blip r:embed="rId46" cstate="print">
+                    <a:blip r:embed="rId49" cstate="print">
                       <a:extLst>
                         <a:ext uri="{28A0092B-C50C-407E-A947-70E740481C1C}">
                           <a14:useLocalDpi xmlns:a14="http://schemas.microsoft.com/office/drawing/2010/main" val="0"/>
@@ -19777,6 +19895,7 @@
         <w:rPr>
           <w:noProof/>
         </w:rPr>
+        <w:lastRenderedPageBreak/>
         <w:drawing>
           <wp:inline distT="0" distB="0" distL="0" distR="0" wp14:anchorId="61BB8C45" wp14:editId="36092537">
             <wp:extent cx="3204000" cy="2403000"/>
@@ -19793,7 +19912,7 @@
                     <pic:cNvPicPr/>
                   </pic:nvPicPr>
                   <pic:blipFill>
-                    <a:blip r:embed="rId47" cstate="print">
+                    <a:blip r:embed="rId50" cstate="print">
                       <a:extLst>
                         <a:ext uri="{28A0092B-C50C-407E-A947-70E740481C1C}">
                           <a14:useLocalDpi xmlns:a14="http://schemas.microsoft.com/office/drawing/2010/main" val="0"/>
@@ -19842,7 +19961,7 @@
                     <pic:cNvPicPr/>
                   </pic:nvPicPr>
                   <pic:blipFill>
-                    <a:blip r:embed="rId48" cstate="print">
+                    <a:blip r:embed="rId51" cstate="print">
                       <a:extLst>
                         <a:ext uri="{28A0092B-C50C-407E-A947-70E740481C1C}">
                           <a14:useLocalDpi xmlns:a14="http://schemas.microsoft.com/office/drawing/2010/main" val="0"/>
@@ -19889,6 +20008,7 @@
       </w:pPr>
       <w:bookmarkStart w:id="50" w:name="_Toc144130288"/>
       <w:r>
+        <w:lastRenderedPageBreak/>
         <w:t>Header &amp; Navigation Layout Options</w:t>
       </w:r>
       <w:bookmarkEnd w:id="50"/>
@@ -19914,7 +20034,7 @@
                     <pic:cNvPicPr/>
                   </pic:nvPicPr>
                   <pic:blipFill rotWithShape="1">
-                    <a:blip r:embed="rId49" cstate="print">
+                    <a:blip r:embed="rId52" cstate="print">
                       <a:extLst>
                         <a:ext uri="{28A0092B-C50C-407E-A947-70E740481C1C}">
                           <a14:useLocalDpi xmlns:a14="http://schemas.microsoft.com/office/drawing/2010/main" val="0"/>
@@ -19983,7 +20103,7 @@
                     <pic:cNvPicPr/>
                   </pic:nvPicPr>
                   <pic:blipFill>
-                    <a:blip r:embed="rId50" cstate="print">
+                    <a:blip r:embed="rId53" cstate="print">
                       <a:extLst>
                         <a:ext uri="{28A0092B-C50C-407E-A947-70E740481C1C}">
                           <a14:useLocalDpi xmlns:a14="http://schemas.microsoft.com/office/drawing/2010/main" val="0"/>
@@ -20046,7 +20166,7 @@
                     <pic:cNvPicPr/>
                   </pic:nvPicPr>
                   <pic:blipFill>
-                    <a:blip r:embed="rId51" cstate="print">
+                    <a:blip r:embed="rId54" cstate="print">
                       <a:extLst>
                         <a:ext uri="{28A0092B-C50C-407E-A947-70E740481C1C}">
                           <a14:useLocalDpi xmlns:a14="http://schemas.microsoft.com/office/drawing/2010/main" val="0"/>
@@ -20105,7 +20225,7 @@
                     <pic:cNvPicPr/>
                   </pic:nvPicPr>
                   <pic:blipFill>
-                    <a:blip r:embed="rId52" cstate="print">
+                    <a:blip r:embed="rId55" cstate="print">
                       <a:extLst>
                         <a:ext uri="{28A0092B-C50C-407E-A947-70E740481C1C}">
                           <a14:useLocalDpi xmlns:a14="http://schemas.microsoft.com/office/drawing/2010/main" val="0"/>
@@ -20268,8 +20388,8 @@
     </w:p>
     <w:p/>
     <w:sectPr>
-      <w:headerReference w:type="default" r:id="rId53"/>
-      <w:footerReference w:type="default" r:id="rId54"/>
+      <w:headerReference w:type="default" r:id="rId56"/>
+      <w:footerReference w:type="default" r:id="rId57"/>
       <w:type w:val="continuous"/>
       <w:pgSz w:w="16838" w:h="11906" w:orient="landscape" w:code="9"/>
       <w:pgMar w:top="851" w:right="851" w:bottom="851" w:left="851" w:header="567" w:footer="342" w:gutter="0"/>
@@ -28615,6 +28735,7 @@
     <w:rsid w:val="0017711F"/>
     <w:rsid w:val="001A06ED"/>
     <w:rsid w:val="001C0F3D"/>
+    <w:rsid w:val="001C2262"/>
     <w:rsid w:val="001F6906"/>
     <w:rsid w:val="002201B4"/>
     <w:rsid w:val="00257BB5"/>
@@ -28631,6 +28752,7 @@
     <w:rsid w:val="00640DCB"/>
     <w:rsid w:val="006F051E"/>
     <w:rsid w:val="0074154B"/>
+    <w:rsid w:val="00747410"/>
     <w:rsid w:val="00750392"/>
     <w:rsid w:val="0077751E"/>
     <w:rsid w:val="00880634"/>
@@ -28653,7 +28775,6 @@
     <w:rsid w:val="00EB4ABA"/>
     <w:rsid w:val="00ED0119"/>
     <w:rsid w:val="00F712CE"/>
-    <w:rsid w:val="00F77059"/>
     <w:rsid w:val="00F979A0"/>
   </w:rsids>
   <m:mathPr>

</xml_diff>